<commit_message>
Minor fixes for PEST. Minor bug fixes. PEST documentation updates.
</commit_message>
<xml_diff>
--- a/ModelMuse/Beta/doc/ModelMuse/ModelMuse Beta 2.docx
+++ b/ModelMuse/Beta/doc/ModelMuse/ModelMuse Beta 2.docx
@@ -31,13 +31,7 @@
     </w:p>
     <w:p>
       <w:r>
-        <w:t xml:space="preserve">I have changed the way that flow observations for MODFLOW 6 are specified. This section describes how flow observations for MODFLOW 6 are </w:t>
-      </w:r>
-      <w:r>
-        <w:t>specified</w:t>
-      </w:r>
-      <w:r>
-        <w:t>.</w:t>
+        <w:t>I have changed the way that flow observations for MODFLOW 6 are specified. This section describes how flow observations for MODFLOW 6 are specified.</w:t>
       </w:r>
     </w:p>
     <w:p>
@@ -137,16 +131,7 @@
       </w:pPr>
       <w:r>
         <w:lastRenderedPageBreak/>
-        <w:t xml:space="preserve">If the object does not </w:t>
-      </w:r>
-      <w:r>
-        <w:t>define flow boundaries of the same type</w:t>
-      </w:r>
-      <w:r>
-        <w:t xml:space="preserve">, </w:t>
-      </w:r>
-      <w:r>
-        <w:t>the boundary observation</w:t>
+        <w:t>If the object does not define flow boundaries of the same type, the boundary observation</w:t>
       </w:r>
       <w:r>
         <w:t>s</w:t>
@@ -158,19 +143,13 @@
         <w:t>y cells</w:t>
       </w:r>
       <w:r>
-        <w:t xml:space="preserve"> of that type </w:t>
-      </w:r>
-      <w:r>
-        <w:t xml:space="preserve">that are in cells selected by the object </w:t>
+        <w:t xml:space="preserve"> of that type that are in cells selected by the object </w:t>
       </w:r>
       <w:r>
         <w:t>that are not already part of another</w:t>
       </w:r>
       <w:r>
-        <w:t xml:space="preserve"> flow observation of that type</w:t>
-      </w:r>
-      <w:r>
-        <w:t>.</w:t>
+        <w:t xml:space="preserve"> flow observation of that type.</w:t>
       </w:r>
       <w:r>
         <w:t xml:space="preserve"> Because of this rule, no flow boundary</w:t>
@@ -195,6 +174,7 @@
       </w:r>
     </w:p>
     <w:p>
+      <w:commentRangeStart w:id="0"/>
       <w:r>
         <w:rPr>
           <w:noProof/>
@@ -248,6 +228,13 @@
           </wp:inline>
         </w:drawing>
       </w:r>
+      <w:commentRangeEnd w:id="0"/>
+      <w:r>
+        <w:rPr>
+          <w:rStyle w:val="CommentReference"/>
+        </w:rPr>
+        <w:commentReference w:id="0"/>
+      </w:r>
     </w:p>
     <w:p>
       <w:pPr>
@@ -324,7 +311,7 @@
                     </pic:cNvPicPr>
                   </pic:nvPicPr>
                   <pic:blipFill rotWithShape="1">
-                    <a:blip r:embed="rId6">
+                    <a:blip r:embed="rId9">
                       <a:extLst>
                         <a:ext uri="{28A0092B-C50C-407E-A947-70E740481C1C}">
                           <a14:useLocalDpi xmlns:a14="http://schemas.microsoft.com/office/drawing/2010/main" val="0"/>
@@ -421,7 +408,7 @@
                     </pic:cNvPicPr>
                   </pic:nvPicPr>
                   <pic:blipFill>
-                    <a:blip r:embed="rId7" cstate="print">
+                    <a:blip r:embed="rId10" cstate="print">
                       <a:extLst>
                         <a:ext uri="{28A0092B-C50C-407E-A947-70E740481C1C}">
                           <a14:useLocalDpi xmlns:a14="http://schemas.microsoft.com/office/drawing/2010/main" val="0"/>
@@ -471,18 +458,7 @@
         <w:t xml:space="preserve">This beta version will create template files for the following MODFLOW 6 packages, CHD, DRN, RIV, GHB, RCH, and EVT. The templates can be used with the enhanced template processor. </w:t>
       </w:r>
       <w:r>
-        <w:t xml:space="preserve">In each of the template files, formulas are defined that involve the parameters for those packages. The formulas multiply the parameter values and a constant. To use with PEST, the PVAL file for the model must be modified by PEST. The </w:t>
-      </w:r>
-      <w:r>
-        <w:t>enhanced template processor</w:t>
-      </w:r>
-      <w:r>
-        <w:t>, can then use</w:t>
-      </w:r>
-      <w:bookmarkStart w:id="0" w:name="_GoBack"/>
-      <w:bookmarkEnd w:id="0"/>
-      <w:r>
-        <w:t xml:space="preserve"> the modified PVAL file generated by PEST along with the template generated by ModelMuse to create the MODFLOW input file.</w:t>
+        <w:t>In each of the template files, formulas are defined that involve the parameters for those packages. The formulas multiply the parameter values and a constant. To use with PEST, the PVAL file for the model must be modified by PEST. The enhanced template processor, can then use the modified PVAL file generated by PEST along with the template generated by ModelMuse to create the MODFLOW input file.</w:t>
       </w:r>
     </w:p>
     <w:sectPr>
@@ -493,6 +469,55 @@
     </w:sectPr>
   </w:body>
 </w:document>
+</file>
+
+<file path=word/comments.xml><?xml version="1.0" encoding="utf-8"?>
+<w:comments xmlns:wpc="http://schemas.microsoft.com/office/word/2010/wordprocessingCanvas" xmlns:cx="http://schemas.microsoft.com/office/drawing/2014/chartex" xmlns:cx1="http://schemas.microsoft.com/office/drawing/2015/9/8/chartex" xmlns:cx2="http://schemas.microsoft.com/office/drawing/2015/10/21/chartex" xmlns:cx3="http://schemas.microsoft.com/office/drawing/2016/5/9/chartex" xmlns:cx4="http://schemas.microsoft.com/office/drawing/2016/5/10/chartex" xmlns:cx5="http://schemas.microsoft.com/office/drawing/2016/5/11/chartex" xmlns:cx6="http://schemas.microsoft.com/office/drawing/2016/5/12/chartex" xmlns:cx7="http://schemas.microsoft.com/office/drawing/2016/5/13/chartex" xmlns:cx8="http://schemas.microsoft.com/office/drawing/2016/5/14/chartex" xmlns:mc="http://schemas.openxmlformats.org/markup-compatibility/2006" xmlns:aink="http://schemas.microsoft.com/office/drawing/2016/ink" xmlns:am3d="http://schemas.microsoft.com/office/drawing/2017/model3d" xmlns:o="urn:schemas-microsoft-com:office:office" xmlns:r="http://schemas.openxmlformats.org/officeDocument/2006/relationships" xmlns:m="http://schemas.openxmlformats.org/officeDocument/2006/math" xmlns:v="urn:schemas-microsoft-com:vml" xmlns:wp14="http://schemas.microsoft.com/office/word/2010/wordprocessingDrawing" xmlns:wp="http://schemas.openxmlformats.org/drawingml/2006/wordprocessingDrawing" xmlns:w10="urn:schemas-microsoft-com:office:word" xmlns:w="http://schemas.openxmlformats.org/wordprocessingml/2006/main" xmlns:w14="http://schemas.microsoft.com/office/word/2010/wordml" xmlns:w15="http://schemas.microsoft.com/office/word/2012/wordml" xmlns:w16cid="http://schemas.microsoft.com/office/word/2016/wordml/cid" xmlns:w16se="http://schemas.microsoft.com/office/word/2015/wordml/symex" xmlns:wpg="http://schemas.microsoft.com/office/word/2010/wordprocessingGroup" xmlns:wpi="http://schemas.microsoft.com/office/word/2010/wordprocessingInk" xmlns:wne="http://schemas.microsoft.com/office/word/2006/wordml" xmlns:wps="http://schemas.microsoft.com/office/word/2010/wordprocessingShape" mc:Ignorable="w14 w15 w16se w16cid wp14">
+  <w:comment w:id="0" w:author="Winston, Richard B" w:date="2020-12-29T08:15:00Z" w:initials="WRB">
+    <w:p>
+      <w:pPr>
+        <w:pStyle w:val="CommentText"/>
+      </w:pPr>
+      <w:r>
+        <w:rPr>
+          <w:rStyle w:val="CommentReference"/>
+        </w:rPr>
+        <w:annotationRef/>
+      </w:r>
+      <w:r>
+        <w:t xml:space="preserve">The Object Weight Formula column </w:t>
+      </w:r>
+      <w:r>
+        <w:t xml:space="preserve">in this illustration </w:t>
+      </w:r>
+      <w:bookmarkStart w:id="1" w:name="_GoBack"/>
+      <w:bookmarkEnd w:id="1"/>
+      <w:r>
+        <w:t>has been removed.</w:t>
+      </w:r>
+    </w:p>
+  </w:comment>
+</w:comments>
+</file>
+
+<file path=word/commentsExtended.xml><?xml version="1.0" encoding="utf-8"?>
+<w15:commentsEx xmlns:wpc="http://schemas.microsoft.com/office/word/2010/wordprocessingCanvas" xmlns:cx="http://schemas.microsoft.com/office/drawing/2014/chartex" xmlns:cx1="http://schemas.microsoft.com/office/drawing/2015/9/8/chartex" xmlns:cx2="http://schemas.microsoft.com/office/drawing/2015/10/21/chartex" xmlns:cx3="http://schemas.microsoft.com/office/drawing/2016/5/9/chartex" xmlns:cx4="http://schemas.microsoft.com/office/drawing/2016/5/10/chartex" xmlns:cx5="http://schemas.microsoft.com/office/drawing/2016/5/11/chartex" xmlns:cx6="http://schemas.microsoft.com/office/drawing/2016/5/12/chartex" xmlns:cx7="http://schemas.microsoft.com/office/drawing/2016/5/13/chartex" xmlns:cx8="http://schemas.microsoft.com/office/drawing/2016/5/14/chartex" xmlns:mc="http://schemas.openxmlformats.org/markup-compatibility/2006" xmlns:aink="http://schemas.microsoft.com/office/drawing/2016/ink" xmlns:am3d="http://schemas.microsoft.com/office/drawing/2017/model3d" xmlns:o="urn:schemas-microsoft-com:office:office" xmlns:r="http://schemas.openxmlformats.org/officeDocument/2006/relationships" xmlns:m="http://schemas.openxmlformats.org/officeDocument/2006/math" xmlns:v="urn:schemas-microsoft-com:vml" xmlns:wp14="http://schemas.microsoft.com/office/word/2010/wordprocessingDrawing" xmlns:wp="http://schemas.openxmlformats.org/drawingml/2006/wordprocessingDrawing" xmlns:w10="urn:schemas-microsoft-com:office:word" xmlns:w="http://schemas.openxmlformats.org/wordprocessingml/2006/main" xmlns:w14="http://schemas.microsoft.com/office/word/2010/wordml" xmlns:w15="http://schemas.microsoft.com/office/word/2012/wordml" xmlns:w16cid="http://schemas.microsoft.com/office/word/2016/wordml/cid" xmlns:w16se="http://schemas.microsoft.com/office/word/2015/wordml/symex" xmlns:wpg="http://schemas.microsoft.com/office/word/2010/wordprocessingGroup" xmlns:wpi="http://schemas.microsoft.com/office/word/2010/wordprocessingInk" xmlns:wne="http://schemas.microsoft.com/office/word/2006/wordml" xmlns:wps="http://schemas.microsoft.com/office/word/2010/wordprocessingShape" mc:Ignorable="w14 w15 w16se w16cid wp14">
+  <w15:commentEx w15:paraId="20418954" w15:done="0"/>
+</w15:commentsEx>
+</file>
+
+<file path=word/commentsIds.xml><?xml version="1.0" encoding="utf-8"?>
+<w16cid:commentsIds xmlns:wpc="http://schemas.microsoft.com/office/word/2010/wordprocessingCanvas" xmlns:cx="http://schemas.microsoft.com/office/drawing/2014/chartex" xmlns:cx1="http://schemas.microsoft.com/office/drawing/2015/9/8/chartex" xmlns:cx2="http://schemas.microsoft.com/office/drawing/2015/10/21/chartex" xmlns:cx3="http://schemas.microsoft.com/office/drawing/2016/5/9/chartex" xmlns:cx4="http://schemas.microsoft.com/office/drawing/2016/5/10/chartex" xmlns:cx5="http://schemas.microsoft.com/office/drawing/2016/5/11/chartex" xmlns:cx6="http://schemas.microsoft.com/office/drawing/2016/5/12/chartex" xmlns:cx7="http://schemas.microsoft.com/office/drawing/2016/5/13/chartex" xmlns:cx8="http://schemas.microsoft.com/office/drawing/2016/5/14/chartex" xmlns:mc="http://schemas.openxmlformats.org/markup-compatibility/2006" xmlns:aink="http://schemas.microsoft.com/office/drawing/2016/ink" xmlns:am3d="http://schemas.microsoft.com/office/drawing/2017/model3d" xmlns:o="urn:schemas-microsoft-com:office:office" xmlns:r="http://schemas.openxmlformats.org/officeDocument/2006/relationships" xmlns:m="http://schemas.openxmlformats.org/officeDocument/2006/math" xmlns:v="urn:schemas-microsoft-com:vml" xmlns:wp14="http://schemas.microsoft.com/office/word/2010/wordprocessingDrawing" xmlns:wp="http://schemas.openxmlformats.org/drawingml/2006/wordprocessingDrawing" xmlns:w10="urn:schemas-microsoft-com:office:word" xmlns:w="http://schemas.openxmlformats.org/wordprocessingml/2006/main" xmlns:w14="http://schemas.microsoft.com/office/word/2010/wordml" xmlns:w15="http://schemas.microsoft.com/office/word/2012/wordml" xmlns:w16cid="http://schemas.microsoft.com/office/word/2016/wordml/cid" xmlns:w16se="http://schemas.microsoft.com/office/word/2015/wordml/symex" xmlns:wpg="http://schemas.microsoft.com/office/word/2010/wordprocessingGroup" xmlns:wpi="http://schemas.microsoft.com/office/word/2010/wordprocessingInk" xmlns:wne="http://schemas.microsoft.com/office/word/2006/wordml" xmlns:wps="http://schemas.microsoft.com/office/word/2010/wordprocessingShape" mc:Ignorable="w14 w15 w16se w16cid wp14">
+  <w16cid:commentId w16cid:paraId="20418954" w16cid:durableId="2395640A"/>
+</w16cid:commentsIds>
+</file>
+
+<file path=word/people.xml><?xml version="1.0" encoding="utf-8"?>
+<w15:people xmlns:wpc="http://schemas.microsoft.com/office/word/2010/wordprocessingCanvas" xmlns:cx="http://schemas.microsoft.com/office/drawing/2014/chartex" xmlns:cx1="http://schemas.microsoft.com/office/drawing/2015/9/8/chartex" xmlns:cx2="http://schemas.microsoft.com/office/drawing/2015/10/21/chartex" xmlns:cx3="http://schemas.microsoft.com/office/drawing/2016/5/9/chartex" xmlns:cx4="http://schemas.microsoft.com/office/drawing/2016/5/10/chartex" xmlns:cx5="http://schemas.microsoft.com/office/drawing/2016/5/11/chartex" xmlns:cx6="http://schemas.microsoft.com/office/drawing/2016/5/12/chartex" xmlns:cx7="http://schemas.microsoft.com/office/drawing/2016/5/13/chartex" xmlns:cx8="http://schemas.microsoft.com/office/drawing/2016/5/14/chartex" xmlns:mc="http://schemas.openxmlformats.org/markup-compatibility/2006" xmlns:aink="http://schemas.microsoft.com/office/drawing/2016/ink" xmlns:am3d="http://schemas.microsoft.com/office/drawing/2017/model3d" xmlns:o="urn:schemas-microsoft-com:office:office" xmlns:r="http://schemas.openxmlformats.org/officeDocument/2006/relationships" xmlns:m="http://schemas.openxmlformats.org/officeDocument/2006/math" xmlns:v="urn:schemas-microsoft-com:vml" xmlns:wp14="http://schemas.microsoft.com/office/word/2010/wordprocessingDrawing" xmlns:wp="http://schemas.openxmlformats.org/drawingml/2006/wordprocessingDrawing" xmlns:w10="urn:schemas-microsoft-com:office:word" xmlns:w="http://schemas.openxmlformats.org/wordprocessingml/2006/main" xmlns:w14="http://schemas.microsoft.com/office/word/2010/wordml" xmlns:w15="http://schemas.microsoft.com/office/word/2012/wordml" xmlns:w16cid="http://schemas.microsoft.com/office/word/2016/wordml/cid" xmlns:w16se="http://schemas.microsoft.com/office/word/2015/wordml/symex" xmlns:wpg="http://schemas.microsoft.com/office/word/2010/wordprocessingGroup" xmlns:wpi="http://schemas.microsoft.com/office/word/2010/wordprocessingInk" xmlns:wne="http://schemas.microsoft.com/office/word/2006/wordml" xmlns:wps="http://schemas.microsoft.com/office/word/2010/wordprocessingShape" mc:Ignorable="w14 w15 w16se w16cid wp14">
+  <w15:person w15:author="Winston, Richard B">
+    <w15:presenceInfo w15:providerId="AD" w15:userId="S::rbwinst@usgs.gov::ade0d6a1-2eac-47b8-bdee-bd657a6daea3"/>
+  </w15:person>
+</w15:people>
 </file>
 
 <file path=word/styles.xml><?xml version="1.0" encoding="utf-8"?>
@@ -989,6 +1014,104 @@
       <w:szCs w:val="56"/>
     </w:rPr>
   </w:style>
+  <w:style w:type="character" w:styleId="CommentReference">
+    <w:name w:val="annotation reference"/>
+    <w:basedOn w:val="DefaultParagraphFont"/>
+    <w:uiPriority w:val="99"/>
+    <w:semiHidden/>
+    <w:unhideWhenUsed/>
+    <w:rsid w:val="002A4354"/>
+    <w:rPr>
+      <w:sz w:val="16"/>
+      <w:szCs w:val="16"/>
+    </w:rPr>
+  </w:style>
+  <w:style w:type="paragraph" w:styleId="CommentText">
+    <w:name w:val="annotation text"/>
+    <w:basedOn w:val="Normal"/>
+    <w:link w:val="CommentTextChar"/>
+    <w:uiPriority w:val="99"/>
+    <w:semiHidden/>
+    <w:unhideWhenUsed/>
+    <w:rsid w:val="002A4354"/>
+    <w:pPr>
+      <w:spacing w:line="240" w:lineRule="auto"/>
+    </w:pPr>
+    <w:rPr>
+      <w:sz w:val="20"/>
+      <w:szCs w:val="20"/>
+    </w:rPr>
+  </w:style>
+  <w:style w:type="character" w:customStyle="1" w:styleId="CommentTextChar">
+    <w:name w:val="Comment Text Char"/>
+    <w:basedOn w:val="DefaultParagraphFont"/>
+    <w:link w:val="CommentText"/>
+    <w:uiPriority w:val="99"/>
+    <w:semiHidden/>
+    <w:rsid w:val="002A4354"/>
+    <w:rPr>
+      <w:sz w:val="20"/>
+      <w:szCs w:val="20"/>
+    </w:rPr>
+  </w:style>
+  <w:style w:type="paragraph" w:styleId="CommentSubject">
+    <w:name w:val="annotation subject"/>
+    <w:basedOn w:val="CommentText"/>
+    <w:next w:val="CommentText"/>
+    <w:link w:val="CommentSubjectChar"/>
+    <w:uiPriority w:val="99"/>
+    <w:semiHidden/>
+    <w:unhideWhenUsed/>
+    <w:rsid w:val="002A4354"/>
+    <w:rPr>
+      <w:b/>
+      <w:bCs/>
+    </w:rPr>
+  </w:style>
+  <w:style w:type="character" w:customStyle="1" w:styleId="CommentSubjectChar">
+    <w:name w:val="Comment Subject Char"/>
+    <w:basedOn w:val="CommentTextChar"/>
+    <w:link w:val="CommentSubject"/>
+    <w:uiPriority w:val="99"/>
+    <w:semiHidden/>
+    <w:rsid w:val="002A4354"/>
+    <w:rPr>
+      <w:b/>
+      <w:bCs/>
+      <w:sz w:val="20"/>
+      <w:szCs w:val="20"/>
+    </w:rPr>
+  </w:style>
+  <w:style w:type="paragraph" w:styleId="BalloonText">
+    <w:name w:val="Balloon Text"/>
+    <w:basedOn w:val="Normal"/>
+    <w:link w:val="BalloonTextChar"/>
+    <w:uiPriority w:val="99"/>
+    <w:semiHidden/>
+    <w:unhideWhenUsed/>
+    <w:rsid w:val="002A4354"/>
+    <w:pPr>
+      <w:spacing w:after="0" w:line="240" w:lineRule="auto"/>
+    </w:pPr>
+    <w:rPr>
+      <w:rFonts w:ascii="Segoe UI" w:hAnsi="Segoe UI" w:cs="Segoe UI"/>
+      <w:sz w:val="18"/>
+      <w:szCs w:val="18"/>
+    </w:rPr>
+  </w:style>
+  <w:style w:type="character" w:customStyle="1" w:styleId="BalloonTextChar">
+    <w:name w:val="Balloon Text Char"/>
+    <w:basedOn w:val="DefaultParagraphFont"/>
+    <w:link w:val="BalloonText"/>
+    <w:uiPriority w:val="99"/>
+    <w:semiHidden/>
+    <w:rsid w:val="002A4354"/>
+    <w:rPr>
+      <w:rFonts w:ascii="Segoe UI" w:hAnsi="Segoe UI" w:cs="Segoe UI"/>
+      <w:sz w:val="18"/>
+      <w:szCs w:val="18"/>
+    </w:rPr>
+  </w:style>
 </w:styles>
 </file>
 

</xml_diff>